<commit_message>
Se agrega el tipo de proyecto para los ejercicios
</commit_message>
<xml_diff>
--- a/Data Base/Evaluación Teoria.docx
+++ b/Data Base/Evaluación Teoria.docx
@@ -81,14 +81,14 @@
             </w:rPr>
             <w:fldChar w:fldCharType="separate"/>
           </w:r>
-          <w:hyperlink w:anchor="_Toc49336109" w:history="1">
+          <w:hyperlink w:anchor="_Toc51776194" w:history="1">
             <w:r>
               <w:rPr>
                 <w:rStyle w:val="Hipervnculo"/>
                 <w:noProof/>
                 <w:lang w:val="es-ES"/>
               </w:rPr>
-              <w:t>Conocimientos básicos</w:t>
+              <w:t>Realizar los siguientes ejercicios teóricos en aplicación de consola:</w:t>
             </w:r>
             <w:r>
               <w:rPr>
@@ -109,7 +109,77 @@
                 <w:noProof/>
                 <w:webHidden/>
               </w:rPr>
-              <w:instrText xml:space="preserve"> PAGEREF _Toc49336109 \h </w:instrText>
+              <w:instrText xml:space="preserve"> PAGEREF _Toc51776194 \h </w:instrText>
+            </w:r>
+            <w:r>
+              <w:rPr>
+                <w:noProof/>
+                <w:webHidden/>
+              </w:rPr>
+            </w:r>
+            <w:r>
+              <w:rPr>
+                <w:noProof/>
+                <w:webHidden/>
+              </w:rPr>
+              <w:fldChar w:fldCharType="separate"/>
+            </w:r>
+            <w:r>
+              <w:rPr>
+                <w:noProof/>
+                <w:webHidden/>
+              </w:rPr>
+              <w:t>1</w:t>
+            </w:r>
+            <w:r>
+              <w:rPr>
+                <w:noProof/>
+                <w:webHidden/>
+              </w:rPr>
+              <w:fldChar w:fldCharType="end"/>
+            </w:r>
+          </w:hyperlink>
+        </w:p>
+        <w:p>
+          <w:pPr>
+            <w:pStyle w:val="TDC1"/>
+            <w:tabs>
+              <w:tab w:val="right" w:leader="dot" w:pos="8828"/>
+            </w:tabs>
+            <w:rPr>
+              <w:rFonts w:eastAsiaTheme="minorEastAsia"/>
+              <w:noProof/>
+              <w:lang w:eastAsia="es-GT"/>
+            </w:rPr>
+          </w:pPr>
+          <w:hyperlink w:anchor="_Toc51776195" w:history="1">
+            <w:r>
+              <w:rPr>
+                <w:rStyle w:val="Hipervnculo"/>
+                <w:noProof/>
+              </w:rPr>
+              <w:t>.NET</w:t>
+            </w:r>
+            <w:r>
+              <w:rPr>
+                <w:noProof/>
+                <w:webHidden/>
+              </w:rPr>
+              <w:tab/>
+            </w:r>
+            <w:r>
+              <w:rPr>
+                <w:noProof/>
+                <w:webHidden/>
+              </w:rPr>
+              <w:fldChar w:fldCharType="begin"/>
+            </w:r>
+            <w:r>
+              <w:rPr>
+                <w:noProof/>
+                <w:webHidden/>
+              </w:rPr>
+              <w:instrText xml:space="preserve"> PAGEREF _Toc51776195 \h </w:instrText>
             </w:r>
             <w:r>
               <w:rPr>
@@ -152,14 +222,14 @@
               <w:lang w:eastAsia="es-GT"/>
             </w:rPr>
           </w:pPr>
-          <w:hyperlink w:anchor="_Toc49336110" w:history="1">
+          <w:hyperlink w:anchor="_Toc51776196" w:history="1">
             <w:r>
               <w:rPr>
                 <w:rStyle w:val="Hipervnculo"/>
                 <w:noProof/>
                 <w:lang w:val="es-ES"/>
               </w:rPr>
-              <w:t>Responder las siguientes preguntas</w:t>
+              <w:t>Realizar el siguiente ejercicio práctico (Visual Studio Proyecto Desktop)</w:t>
             </w:r>
             <w:r>
               <w:rPr>
@@ -180,78 +250,7 @@
                 <w:noProof/>
                 <w:webHidden/>
               </w:rPr>
-              <w:instrText xml:space="preserve"> PAGEREF _Toc49336110 \h </w:instrText>
-            </w:r>
-            <w:r>
-              <w:rPr>
-                <w:noProof/>
-                <w:webHidden/>
-              </w:rPr>
-            </w:r>
-            <w:r>
-              <w:rPr>
-                <w:noProof/>
-                <w:webHidden/>
-              </w:rPr>
-              <w:fldChar w:fldCharType="separate"/>
-            </w:r>
-            <w:r>
-              <w:rPr>
-                <w:noProof/>
-                <w:webHidden/>
-              </w:rPr>
-              <w:t>1</w:t>
-            </w:r>
-            <w:r>
-              <w:rPr>
-                <w:noProof/>
-                <w:webHidden/>
-              </w:rPr>
-              <w:fldChar w:fldCharType="end"/>
-            </w:r>
-          </w:hyperlink>
-        </w:p>
-        <w:p>
-          <w:pPr>
-            <w:pStyle w:val="TDC2"/>
-            <w:tabs>
-              <w:tab w:val="right" w:leader="dot" w:pos="8828"/>
-            </w:tabs>
-            <w:rPr>
-              <w:rFonts w:eastAsiaTheme="minorEastAsia"/>
-              <w:noProof/>
-              <w:lang w:eastAsia="es-GT"/>
-            </w:rPr>
-          </w:pPr>
-          <w:hyperlink w:anchor="_Toc49336111" w:history="1">
-            <w:r>
-              <w:rPr>
-                <w:rStyle w:val="Hipervnculo"/>
-                <w:noProof/>
-                <w:lang w:val="es-ES"/>
-              </w:rPr>
-              <w:t>Realizar los siguientes ejercicios teóricos:</w:t>
-            </w:r>
-            <w:r>
-              <w:rPr>
-                <w:noProof/>
-                <w:webHidden/>
-              </w:rPr>
-              <w:tab/>
-            </w:r>
-            <w:r>
-              <w:rPr>
-                <w:noProof/>
-                <w:webHidden/>
-              </w:rPr>
-              <w:fldChar w:fldCharType="begin"/>
-            </w:r>
-            <w:r>
-              <w:rPr>
-                <w:noProof/>
-                <w:webHidden/>
-              </w:rPr>
-              <w:instrText xml:space="preserve"> PAGEREF _Toc49336111 \h </w:instrText>
+              <w:instrText xml:space="preserve"> PAGEREF _Toc51776196 \h </w:instrText>
             </w:r>
             <w:r>
               <w:rPr>
@@ -294,13 +293,13 @@
               <w:lang w:eastAsia="es-GT"/>
             </w:rPr>
           </w:pPr>
-          <w:hyperlink w:anchor="_Toc49336112" w:history="1">
+          <w:hyperlink w:anchor="_Toc51776197" w:history="1">
             <w:r>
               <w:rPr>
                 <w:rStyle w:val="Hipervnculo"/>
                 <w:noProof/>
               </w:rPr>
-              <w:t>.NET [Ambiente Web]</w:t>
+              <w:t>SQL SERVER (Consultas Varias)</w:t>
             </w:r>
             <w:r>
               <w:rPr>
@@ -321,78 +320,7 @@
                 <w:noProof/>
                 <w:webHidden/>
               </w:rPr>
-              <w:instrText xml:space="preserve"> PAGEREF _Toc49336112 \h </w:instrText>
-            </w:r>
-            <w:r>
-              <w:rPr>
-                <w:noProof/>
-                <w:webHidden/>
-              </w:rPr>
-            </w:r>
-            <w:r>
-              <w:rPr>
-                <w:noProof/>
-                <w:webHidden/>
-              </w:rPr>
-              <w:fldChar w:fldCharType="separate"/>
-            </w:r>
-            <w:r>
-              <w:rPr>
-                <w:noProof/>
-                <w:webHidden/>
-              </w:rPr>
-              <w:t>1</w:t>
-            </w:r>
-            <w:r>
-              <w:rPr>
-                <w:noProof/>
-                <w:webHidden/>
-              </w:rPr>
-              <w:fldChar w:fldCharType="end"/>
-            </w:r>
-          </w:hyperlink>
-        </w:p>
-        <w:p>
-          <w:pPr>
-            <w:pStyle w:val="TDC1"/>
-            <w:tabs>
-              <w:tab w:val="right" w:leader="dot" w:pos="8828"/>
-            </w:tabs>
-            <w:rPr>
-              <w:rFonts w:eastAsiaTheme="minorEastAsia"/>
-              <w:noProof/>
-              <w:lang w:eastAsia="es-GT"/>
-            </w:rPr>
-          </w:pPr>
-          <w:hyperlink w:anchor="_Toc49336113" w:history="1">
-            <w:r>
-              <w:rPr>
-                <w:rStyle w:val="Hipervnculo"/>
-                <w:noProof/>
-                <w:lang w:val="es-ES"/>
-              </w:rPr>
-              <w:t>Realizar el siguiente ejercicio práctico</w:t>
-            </w:r>
-            <w:r>
-              <w:rPr>
-                <w:noProof/>
-                <w:webHidden/>
-              </w:rPr>
-              <w:tab/>
-            </w:r>
-            <w:r>
-              <w:rPr>
-                <w:noProof/>
-                <w:webHidden/>
-              </w:rPr>
-              <w:fldChar w:fldCharType="begin"/>
-            </w:r>
-            <w:r>
-              <w:rPr>
-                <w:noProof/>
-                <w:webHidden/>
-              </w:rPr>
-              <w:instrText xml:space="preserve"> PAGEREF _Toc49336113 \h </w:instrText>
+              <w:instrText xml:space="preserve"> PAGEREF _Toc51776197 \h </w:instrText>
             </w:r>
             <w:r>
               <w:rPr>
@@ -437,9 +365,9 @@
     </w:sdt>
     <w:p>
       <w:pPr>
-        <w:pStyle w:val="Ttulo2"/>
-      </w:pPr>
-      <w:bookmarkStart w:id="0" w:name="_Toc49336111"/>
+        <w:pStyle w:val="Ttulo1"/>
+      </w:pPr>
+      <w:bookmarkStart w:id="0" w:name="_Toc51776194"/>
       <w:r>
         <w:rPr>
           <w:lang w:val="es-ES"/>
@@ -451,6 +379,12 @@
           <w:lang w:val="es-ES"/>
         </w:rPr>
         <w:t xml:space="preserve"> teóricos</w:t>
+      </w:r>
+      <w:r>
+        <w:rPr>
+          <w:lang w:val="es-ES"/>
+        </w:rPr>
+        <w:t xml:space="preserve"> en aplicación de consola</w:t>
       </w:r>
       <w:r>
         <w:rPr>
@@ -526,7 +460,39 @@
           <w:color w:val="222222"/>
           <w:shd w:val="clear" w:color="auto" w:fill="FFFFFF"/>
         </w:rPr>
-        <w:t>Un programa que devuelva los valores numericos de un archivo con las lienas de texto:</w:t>
+        <w:t xml:space="preserve">Un programa que devuelva los valores </w:t>
+      </w:r>
+      <w:r>
+        <w:rPr>
+          <w:rFonts w:cstheme="minorHAnsi"/>
+          <w:color w:val="222222"/>
+          <w:shd w:val="clear" w:color="auto" w:fill="FFFFFF"/>
+        </w:rPr>
+        <w:t>numéricos</w:t>
+      </w:r>
+      <w:r>
+        <w:rPr>
+          <w:rFonts w:cstheme="minorHAnsi"/>
+          <w:color w:val="222222"/>
+          <w:shd w:val="clear" w:color="auto" w:fill="FFFFFF"/>
+        </w:rPr>
+        <w:t xml:space="preserve"> de un archivo con las </w:t>
+      </w:r>
+      <w:r>
+        <w:rPr>
+          <w:rFonts w:cstheme="minorHAnsi"/>
+          <w:color w:val="222222"/>
+          <w:shd w:val="clear" w:color="auto" w:fill="FFFFFF"/>
+        </w:rPr>
+        <w:t>líneas</w:t>
+      </w:r>
+      <w:r>
+        <w:rPr>
+          <w:rFonts w:cstheme="minorHAnsi"/>
+          <w:color w:val="222222"/>
+          <w:shd w:val="clear" w:color="auto" w:fill="FFFFFF"/>
+        </w:rPr>
+        <w:t xml:space="preserve"> de texto:</w:t>
       </w:r>
     </w:p>
     <w:p>
@@ -602,14 +568,14 @@
       <w:pPr>
         <w:pStyle w:val="Ttulo1"/>
       </w:pPr>
-      <w:bookmarkStart w:id="1" w:name="_Toc49336112"/>
+      <w:bookmarkStart w:id="1" w:name="_Toc51776195"/>
       <w:r>
         <w:t>.NET</w:t>
       </w:r>
+      <w:bookmarkEnd w:id="1"/>
       <w:r>
         <w:t xml:space="preserve"> </w:t>
       </w:r>
-      <w:bookmarkEnd w:id="1"/>
     </w:p>
     <w:p>
       <w:pPr>
@@ -618,38 +584,38 @@
           <w:lang w:val="es-ES"/>
         </w:rPr>
       </w:pPr>
-      <w:bookmarkStart w:id="2" w:name="_Toc49336113"/>
+      <w:bookmarkStart w:id="2" w:name="_Toc51776196"/>
       <w:r>
         <w:rPr>
           <w:lang w:val="es-ES"/>
         </w:rPr>
         <w:t>Realizar el siguiente ejercicio práctico</w:t>
       </w:r>
+      <w:r>
+        <w:rPr>
+          <w:lang w:val="es-ES"/>
+        </w:rPr>
+        <w:t xml:space="preserve"> (Visual Studio</w:t>
+      </w:r>
+      <w:r>
+        <w:rPr>
+          <w:lang w:val="es-ES"/>
+        </w:rPr>
+        <w:t xml:space="preserve"> Proyecto </w:t>
+      </w:r>
+      <w:r>
+        <w:rPr>
+          <w:lang w:val="es-ES"/>
+        </w:rPr>
+        <w:t>Desktop</w:t>
+      </w:r>
+      <w:r>
+        <w:rPr>
+          <w:lang w:val="es-ES"/>
+        </w:rPr>
+        <w:t>)</w:t>
+      </w:r>
       <w:bookmarkEnd w:id="2"/>
-      <w:r>
-        <w:rPr>
-          <w:lang w:val="es-ES"/>
-        </w:rPr>
-        <w:t xml:space="preserve"> (Visual Studio</w:t>
-      </w:r>
-      <w:r>
-        <w:rPr>
-          <w:lang w:val="es-ES"/>
-        </w:rPr>
-        <w:t xml:space="preserve"> Proyecto </w:t>
-      </w:r>
-      <w:r>
-        <w:rPr>
-          <w:lang w:val="es-ES"/>
-        </w:rPr>
-        <w:t>Desktop</w:t>
-      </w:r>
-      <w:r>
-        <w:rPr>
-          <w:lang w:val="es-ES"/>
-        </w:rPr>
-        <w:t>)</w:t>
-      </w:r>
     </w:p>
     <w:p>
       <w:pPr>
@@ -728,12 +694,14 @@
       <w:pPr>
         <w:pStyle w:val="Ttulo1"/>
       </w:pPr>
+      <w:bookmarkStart w:id="3" w:name="_Toc51776197"/>
       <w:r>
         <w:t>SQL SERVER</w:t>
       </w:r>
       <w:r>
         <w:t xml:space="preserve"> (Consultas Varias)</w:t>
       </w:r>
+      <w:bookmarkEnd w:id="3"/>
     </w:p>
     <w:p>
       <w:pPr>

</xml_diff>